<commit_message>
correcion por comentario de nati
solo ortografico
</commit_message>
<xml_diff>
--- a/Proyecto/GeoP_Proyecto_InformeEjecucionesDePruebas.docx
+++ b/Proyecto/GeoP_Proyecto_InformeEjecucionesDePruebas.docx
@@ -955,8 +955,6 @@
             </w:rPr>
             <w:t>Contenido</w:t>
           </w:r>
-          <w:bookmarkStart w:id="9" w:name="_GoBack"/>
-          <w:bookmarkEnd w:id="9"/>
         </w:p>
         <w:p>
           <w:pPr>
@@ -2123,15 +2121,7 @@
                 <w:rStyle w:val="Hipervnculo"/>
                 <w:noProof/>
               </w:rPr>
-              <w:t xml:space="preserve">Historia 25: </w:t>
-            </w:r>
-            <w:r>
-              <w:rPr>
-                <w:rStyle w:val="Hipervnculo"/>
-                <w:noProof/>
-                <w:lang w:val="es-419"/>
-              </w:rPr>
-              <w:t>Visualizar estadísticas históricas</w:t>
+              <w:t>Historia 25: Visualizar estadísticas históricas</w:t>
             </w:r>
             <w:r>
               <w:rPr>
@@ -2301,12 +2291,12 @@
       <w:pPr>
         <w:pStyle w:val="Ttulo1"/>
       </w:pPr>
-      <w:bookmarkStart w:id="10" w:name="_Toc412741873"/>
+      <w:bookmarkStart w:id="9" w:name="_Toc412741873"/>
       <w:r>
         <w:lastRenderedPageBreak/>
         <w:t>Introducción</w:t>
       </w:r>
-      <w:bookmarkEnd w:id="10"/>
+      <w:bookmarkEnd w:id="9"/>
     </w:p>
     <w:p>
       <w:r>
@@ -2342,11 +2332,13 @@
       <w:pPr>
         <w:pStyle w:val="Ttulo1"/>
       </w:pPr>
-      <w:bookmarkStart w:id="11" w:name="_Toc412741874"/>
+      <w:bookmarkStart w:id="10" w:name="_Toc412741874"/>
       <w:r>
         <w:lastRenderedPageBreak/>
         <w:t>Tipo de Casos de Prueba</w:t>
       </w:r>
+      <w:bookmarkStart w:id="11" w:name="_GoBack"/>
+      <w:bookmarkEnd w:id="10"/>
       <w:bookmarkEnd w:id="11"/>
     </w:p>
     <w:p>
@@ -2366,7 +2358,19 @@
     </w:p>
     <w:p>
       <w:r>
-        <w:t>Se ejecutaron casos de pruebas exploratorios basados en las pruebas de aceptación de las distintas historias, los cuales plantaban un escenario de ejecución de la  historia sin especificar con exactitud los pasos a seguir.</w:t>
+        <w:t xml:space="preserve">Se ejecutaron casos de pruebas exploratorios basados en las pruebas de aceptación de las distintas historias, los cuales </w:t>
+      </w:r>
+      <w:r>
+        <w:t>plant</w:t>
+      </w:r>
+      <w:r>
+        <w:t>e</w:t>
+      </w:r>
+      <w:r>
+        <w:t>aban</w:t>
+      </w:r>
+      <w:r>
+        <w:t xml:space="preserve"> un escenario de ejecución de la  historia sin especificar con exactitud los pasos a seguir.</w:t>
       </w:r>
     </w:p>
     <w:p>
@@ -2549,6 +2553,7 @@
                 <w:lang w:val="es-AR" w:eastAsia="es-AR"/>
               </w:rPr>
             </w:pPr>
+            <w:proofErr w:type="gramStart"/>
             <w:r>
               <w:rPr>
                 <w:rFonts w:ascii="Calibri" w:eastAsia="Times New Roman" w:hAnsi="Calibri" w:cs="Times New Roman"/>
@@ -2557,7 +2562,18 @@
                 <w:szCs w:val="18"/>
                 <w:lang w:val="es-AR" w:eastAsia="es-AR"/>
               </w:rPr>
-              <w:t>nro.</w:t>
+              <w:t>nro</w:t>
+            </w:r>
+            <w:proofErr w:type="gramEnd"/>
+            <w:r>
+              <w:rPr>
+                <w:rFonts w:ascii="Calibri" w:eastAsia="Times New Roman" w:hAnsi="Calibri" w:cs="Times New Roman"/>
+                <w:color w:val="FFFFFF"/>
+                <w:sz w:val="18"/>
+                <w:szCs w:val="18"/>
+                <w:lang w:val="es-AR" w:eastAsia="es-AR"/>
+              </w:rPr>
+              <w:t>.</w:t>
             </w:r>
           </w:p>
         </w:tc>
@@ -6381,6 +6397,7 @@
                 <w:lang w:val="es-AR" w:eastAsia="es-AR"/>
               </w:rPr>
             </w:pPr>
+            <w:proofErr w:type="gramStart"/>
             <w:r>
               <w:rPr>
                 <w:rFonts w:ascii="Calibri" w:eastAsia="Times New Roman" w:hAnsi="Calibri" w:cs="Times New Roman"/>
@@ -6390,7 +6407,18 @@
                 <w:lang w:val="es-AR" w:eastAsia="es-AR"/>
               </w:rPr>
               <w:lastRenderedPageBreak/>
-              <w:t>nro.</w:t>
+              <w:t>nro</w:t>
+            </w:r>
+            <w:proofErr w:type="gramEnd"/>
+            <w:r>
+              <w:rPr>
+                <w:rFonts w:ascii="Calibri" w:eastAsia="Times New Roman" w:hAnsi="Calibri" w:cs="Times New Roman"/>
+                <w:color w:val="FFFFFF"/>
+                <w:sz w:val="20"/>
+                <w:szCs w:val="20"/>
+                <w:lang w:val="es-AR" w:eastAsia="es-AR"/>
+              </w:rPr>
+              <w:t>.</w:t>
             </w:r>
           </w:p>
         </w:tc>
@@ -7983,6 +8011,7 @@
                 <w:lang w:val="es-AR" w:eastAsia="es-AR"/>
               </w:rPr>
             </w:pPr>
+            <w:proofErr w:type="spellStart"/>
             <w:r>
               <w:rPr>
                 <w:rFonts w:ascii="Calibri" w:eastAsia="Times New Roman" w:hAnsi="Calibri" w:cs="Times New Roman"/>
@@ -7992,6 +8021,7 @@
               </w:rPr>
               <w:t>nro</w:t>
             </w:r>
+            <w:proofErr w:type="spellEnd"/>
           </w:p>
         </w:tc>
         <w:tc>
@@ -11928,6 +11958,7 @@
                 <w:lang w:val="es-AR" w:eastAsia="es-AR"/>
               </w:rPr>
             </w:pPr>
+            <w:proofErr w:type="spellStart"/>
             <w:r>
               <w:rPr>
                 <w:rFonts w:ascii="Calibri" w:eastAsia="Times New Roman" w:hAnsi="Calibri" w:cs="Times New Roman"/>
@@ -11937,6 +11968,7 @@
               </w:rPr>
               <w:t>nro</w:t>
             </w:r>
+            <w:proofErr w:type="spellEnd"/>
           </w:p>
         </w:tc>
         <w:tc>
@@ -13033,7 +13065,25 @@
                 <w:color w:val="000000"/>
                 <w:lang w:val="es-AR" w:eastAsia="es-AR"/>
               </w:rPr>
-              <w:t>Se carga la página BusquedaPlayas, con todas las playas de que pertenecen a la ciudad &lt;Ciudad1&gt; disponibles en un mapa. Se carga la información de las playas en la grilla de playas.</w:t>
+              <w:t xml:space="preserve">Se carga la página </w:t>
+            </w:r>
+            <w:proofErr w:type="spellStart"/>
+            <w:r>
+              <w:rPr>
+                <w:rFonts w:ascii="Calibri" w:eastAsia="Times New Roman" w:hAnsi="Calibri" w:cs="Times New Roman"/>
+                <w:color w:val="000000"/>
+                <w:lang w:val="es-AR" w:eastAsia="es-AR"/>
+              </w:rPr>
+              <w:t>BusquedaPlayas</w:t>
+            </w:r>
+            <w:proofErr w:type="spellEnd"/>
+            <w:r>
+              <w:rPr>
+                <w:rFonts w:ascii="Calibri" w:eastAsia="Times New Roman" w:hAnsi="Calibri" w:cs="Times New Roman"/>
+                <w:color w:val="000000"/>
+                <w:lang w:val="es-AR" w:eastAsia="es-AR"/>
+              </w:rPr>
+              <w:t>, con todas las playas de que pertenecen a la ciudad &lt;Ciudad1&gt; disponibles en un mapa. Se carga la información de las playas en la grilla de playas.</w:t>
             </w:r>
           </w:p>
         </w:tc>
@@ -14880,6 +14930,7 @@
                 <w:lang w:val="es-AR" w:eastAsia="es-AR"/>
               </w:rPr>
             </w:pPr>
+            <w:proofErr w:type="spellStart"/>
             <w:r>
               <w:rPr>
                 <w:rFonts w:ascii="Calibri" w:eastAsia="Times New Roman" w:hAnsi="Calibri" w:cs="Times New Roman"/>
@@ -14889,6 +14940,7 @@
               </w:rPr>
               <w:t>nro</w:t>
             </w:r>
+            <w:proofErr w:type="spellEnd"/>
           </w:p>
         </w:tc>
         <w:tc>
@@ -15783,6 +15835,7 @@
                 <w:lang w:val="es-AR" w:eastAsia="es-AR"/>
               </w:rPr>
             </w:pPr>
+            <w:proofErr w:type="spellStart"/>
             <w:r>
               <w:rPr>
                 <w:rFonts w:ascii="Calibri" w:eastAsia="Times New Roman" w:hAnsi="Calibri" w:cs="Times New Roman"/>
@@ -15792,6 +15845,7 @@
               </w:rPr>
               <w:t>nro</w:t>
             </w:r>
+            <w:proofErr w:type="spellEnd"/>
           </w:p>
         </w:tc>
         <w:tc>
@@ -16853,13 +16907,7 @@
       <w:bookmarkStart w:id="23" w:name="_Toc412741886"/>
       <w:r>
         <w:lastRenderedPageBreak/>
-        <w:t xml:space="preserve">Historia 25: </w:t>
-      </w:r>
-      <w:r>
-        <w:rPr>
-          <w:lang w:val="es-419"/>
-        </w:rPr>
-        <w:t>Visualizar estadísticas históricas</w:t>
+        <w:t>Historia 25: Visualizar estadísticas históricas</w:t>
       </w:r>
       <w:bookmarkEnd w:id="23"/>
     </w:p>
@@ -16924,6 +16972,7 @@
                 <w:lang w:val="es-AR" w:eastAsia="es-AR"/>
               </w:rPr>
             </w:pPr>
+            <w:proofErr w:type="spellStart"/>
             <w:r>
               <w:rPr>
                 <w:rFonts w:ascii="Calibri" w:eastAsia="Times New Roman" w:hAnsi="Calibri" w:cs="Times New Roman"/>
@@ -16934,6 +16983,7 @@
               </w:rPr>
               <w:t>nro</w:t>
             </w:r>
+            <w:proofErr w:type="spellEnd"/>
           </w:p>
         </w:tc>
         <w:tc>
@@ -19643,7 +19693,7 @@
           <w:rPr>
             <w:noProof/>
           </w:rPr>
-          <w:t>3</w:t>
+          <w:t>5</w:t>
         </w:r>
         <w:r>
           <w:rPr>
@@ -20670,6 +20720,35 @@
       </w:tblBorders>
     </w:tblPr>
   </w:style>
+  <w:style w:type="paragraph" w:styleId="Asuntodelcomentario">
+    <w:name w:val="annotation subject"/>
+    <w:basedOn w:val="Textocomentario"/>
+    <w:next w:val="Textocomentario"/>
+    <w:link w:val="AsuntodelcomentarioCar"/>
+    <w:uiPriority w:val="99"/>
+    <w:semiHidden/>
+    <w:unhideWhenUsed/>
+    <w:rsid w:val="00EE69F9"/>
+    <w:rPr>
+      <w:b/>
+      <w:bCs/>
+    </w:rPr>
+  </w:style>
+  <w:style w:type="character" w:customStyle="1" w:styleId="AsuntodelcomentarioCar">
+    <w:name w:val="Asunto del comentario Car"/>
+    <w:basedOn w:val="TextocomentarioCar"/>
+    <w:link w:val="Asuntodelcomentario"/>
+    <w:uiPriority w:val="99"/>
+    <w:semiHidden/>
+    <w:rsid w:val="00EE69F9"/>
+    <w:rPr>
+      <w:b/>
+      <w:bCs/>
+      <w:sz w:val="20"/>
+      <w:szCs w:val="20"/>
+      <w:lang w:val="es-MX"/>
+    </w:rPr>
+  </w:style>
 </w:styles>
 </file>
 
@@ -21008,7 +21087,9 @@
     <w:rsid w:val="001C2D61"/>
     <w:rsid w:val="00231909"/>
     <w:rsid w:val="00273B51"/>
+    <w:rsid w:val="006130E4"/>
     <w:rsid w:val="00742B77"/>
+    <w:rsid w:val="007D7AD4"/>
     <w:rsid w:val="008214A2"/>
     <w:rsid w:val="00AA6B37"/>
     <w:rsid w:val="00DB43AA"/>
@@ -21018,7 +21099,7 @@
     <m:mathFont m:val="Cambria Math"/>
     <m:brkBin m:val="before"/>
     <m:brkBinSub m:val="--"/>
-    <m:smallFrac m:val="0"/>
+    <m:smallFrac/>
     <m:dispDef/>
     <m:lMargin m:val="0"/>
     <m:rMargin m:val="0"/>

</xml_diff>